<commit_message>
Inclusão de novos arquivos
</commit_message>
<xml_diff>
--- a/especificacao/DM_Extracao_dos_dados_B3.docx
+++ b/especificacao/DM_Extracao_dos_dados_B3.docx
@@ -287,7 +287,6 @@
           <w:docPartUnique/>
         </w:docPartObj>
       </w:sdtPr>
-      <w:sdtEndPr/>
       <w:sdtContent>
         <w:p>
           <w:pPr>
@@ -3146,6 +3145,109 @@
         </w:rPr>
         <w:t>.</w:t>
       </w:r>
+      <w:r>
+        <w:rPr>
+          <w:sz w:val="22"/>
+        </w:rPr>
+        <w:t xml:space="preserve"> O foco é simular no </w:t>
+      </w:r>
+      <w:proofErr w:type="spellStart"/>
+      <w:r>
+        <w:rPr>
+          <w:sz w:val="22"/>
+        </w:rPr>
+        <w:t>On-Premise</w:t>
+      </w:r>
+      <w:proofErr w:type="spellEnd"/>
+      <w:r>
+        <w:rPr>
+          <w:sz w:val="22"/>
+        </w:rPr>
+        <w:t xml:space="preserve"> a </w:t>
+      </w:r>
+      <w:r>
+        <w:rPr>
+          <w:sz w:val="22"/>
+        </w:rPr>
+        <w:t>arquitetura</w:t>
+      </w:r>
+      <w:r>
+        <w:rPr>
+          <w:sz w:val="22"/>
+        </w:rPr>
+        <w:t xml:space="preserve"> de medalhão da </w:t>
+      </w:r>
+      <w:proofErr w:type="spellStart"/>
+      <w:r>
+        <w:rPr>
+          <w:sz w:val="22"/>
+        </w:rPr>
+        <w:t>Cloud</w:t>
+      </w:r>
+      <w:proofErr w:type="spellEnd"/>
+      <w:r>
+        <w:rPr>
+          <w:sz w:val="22"/>
+        </w:rPr>
+        <w:t xml:space="preserve"> </w:t>
+      </w:r>
+      <w:proofErr w:type="spellStart"/>
+      <w:r>
+        <w:rPr>
+          <w:sz w:val="22"/>
+        </w:rPr>
+        <w:t>Computing</w:t>
+      </w:r>
+      <w:proofErr w:type="spellEnd"/>
+      <w:r>
+        <w:rPr>
+          <w:sz w:val="22"/>
+        </w:rPr>
+        <w:t xml:space="preserve">. Mais informações </w:t>
+      </w:r>
+      <w:r>
+        <w:rPr>
+          <w:sz w:val="22"/>
+        </w:rPr>
+        <w:t xml:space="preserve">sobre esta arquitetura </w:t>
+      </w:r>
+      <w:r>
+        <w:rPr>
+          <w:sz w:val="22"/>
+        </w:rPr>
+        <w:t xml:space="preserve">podem ser consultadas em </w:t>
+      </w:r>
+      <w:hyperlink r:id="rId11" w:history="1">
+        <w:r>
+          <w:rPr>
+            <w:rStyle w:val="Hyperlink"/>
+            <w:sz w:val="22"/>
+          </w:rPr>
+          <w:t>https://www.dataside.com.br/dataside-community/big-data/afinal-o-que-e-a-arquitetura-medalhao</w:t>
+        </w:r>
+      </w:hyperlink>
+    </w:p>
+    <w:p>
+      <w:pPr>
+        <w:pStyle w:val="PargrafodaLista"/>
+        <w:ind w:left="792"/>
+        <w:outlineLvl w:val="1"/>
+        <w:rPr>
+          <w:b/>
+          <w:sz w:val="28"/>
+        </w:rPr>
+      </w:pPr>
+    </w:p>
+    <w:p>
+      <w:pPr>
+        <w:pStyle w:val="PargrafodaLista"/>
+        <w:ind w:left="792"/>
+        <w:outlineLvl w:val="1"/>
+        <w:rPr>
+          <w:b/>
+          <w:sz w:val="28"/>
+        </w:rPr>
+      </w:pPr>
     </w:p>
     <w:p>
       <w:pPr>
@@ -4295,122 +4397,344 @@
         </w:rPr>
       </w:pPr>
     </w:p>
+    <w:tbl>
+      <w:tblPr>
+        <w:tblStyle w:val="TabeladeGrade6Colorida-nfase1"/>
+        <w:tblW w:w="8364" w:type="dxa"/>
+        <w:tblInd w:w="595" w:type="dxa"/>
+        <w:tblLook w:val="04A0" w:firstRow="1" w:lastRow="0" w:firstColumn="1" w:lastColumn="0" w:noHBand="0" w:noVBand="1"/>
+      </w:tblPr>
+      <w:tblGrid>
+        <w:gridCol w:w="2552"/>
+        <w:gridCol w:w="5812"/>
+      </w:tblGrid>
+      <w:tr>
+        <w:trPr>
+          <w:cnfStyle w:val="100000000000" w:firstRow="1" w:lastRow="0" w:firstColumn="0" w:lastColumn="0" w:oddVBand="0" w:evenVBand="0" w:oddHBand="0" w:evenHBand="0" w:firstRowFirstColumn="0" w:firstRowLastColumn="0" w:lastRowFirstColumn="0" w:lastRowLastColumn="0"/>
+        </w:trPr>
+        <w:tc>
+          <w:tcPr>
+            <w:cnfStyle w:val="001000000000" w:firstRow="0" w:lastRow="0" w:firstColumn="1" w:lastColumn="0" w:oddVBand="0" w:evenVBand="0" w:oddHBand="0" w:evenHBand="0" w:firstRowFirstColumn="0" w:firstRowLastColumn="0" w:lastRowFirstColumn="0" w:lastRowLastColumn="0"/>
+            <w:tcW w:w="2552" w:type="dxa"/>
+          </w:tcPr>
+          <w:p>
+            <w:pPr>
+              <w:pStyle w:val="PargrafodaLista"/>
+              <w:ind w:left="0"/>
+              <w:rPr>
+                <w:color w:val="000000" w:themeColor="text1"/>
+              </w:rPr>
+            </w:pPr>
+            <w:r>
+              <w:rPr>
+                <w:color w:val="000000" w:themeColor="text1"/>
+              </w:rPr>
+              <w:t>Ferramentas</w:t>
+            </w:r>
+          </w:p>
+        </w:tc>
+        <w:tc>
+          <w:tcPr>
+            <w:tcW w:w="5812" w:type="dxa"/>
+          </w:tcPr>
+          <w:p>
+            <w:pPr>
+              <w:pStyle w:val="PargrafodaLista"/>
+              <w:ind w:left="0"/>
+              <w:cnfStyle w:val="100000000000" w:firstRow="1" w:lastRow="0" w:firstColumn="0" w:lastColumn="0" w:oddVBand="0" w:evenVBand="0" w:oddHBand="0" w:evenHBand="0" w:firstRowFirstColumn="0" w:firstRowLastColumn="0" w:lastRowFirstColumn="0" w:lastRowLastColumn="0"/>
+              <w:rPr>
+                <w:color w:val="000000" w:themeColor="text1"/>
+              </w:rPr>
+            </w:pPr>
+            <w:r>
+              <w:rPr>
+                <w:color w:val="000000" w:themeColor="text1"/>
+              </w:rPr>
+              <w:t>Download</w:t>
+            </w:r>
+          </w:p>
+        </w:tc>
+      </w:tr>
+      <w:tr>
+        <w:trPr>
+          <w:cnfStyle w:val="000000100000" w:firstRow="0" w:lastRow="0" w:firstColumn="0" w:lastColumn="0" w:oddVBand="0" w:evenVBand="0" w:oddHBand="1" w:evenHBand="0" w:firstRowFirstColumn="0" w:firstRowLastColumn="0" w:lastRowFirstColumn="0" w:lastRowLastColumn="0"/>
+        </w:trPr>
+        <w:tc>
+          <w:tcPr>
+            <w:cnfStyle w:val="001000000000" w:firstRow="0" w:lastRow="0" w:firstColumn="1" w:lastColumn="0" w:oddVBand="0" w:evenVBand="0" w:oddHBand="0" w:evenHBand="0" w:firstRowFirstColumn="0" w:firstRowLastColumn="0" w:lastRowFirstColumn="0" w:lastRowLastColumn="0"/>
+            <w:tcW w:w="2552" w:type="dxa"/>
+          </w:tcPr>
+          <w:p>
+            <w:pPr>
+              <w:pStyle w:val="PargrafodaLista"/>
+              <w:ind w:left="0"/>
+              <w:rPr>
+                <w:color w:val="000000" w:themeColor="text1"/>
+              </w:rPr>
+            </w:pPr>
+            <w:r>
+              <w:rPr>
+                <w:color w:val="000000" w:themeColor="text1"/>
+              </w:rPr>
+              <w:t xml:space="preserve">MySQL </w:t>
+            </w:r>
+            <w:proofErr w:type="spellStart"/>
+            <w:r>
+              <w:rPr>
+                <w:color w:val="000000" w:themeColor="text1"/>
+              </w:rPr>
+              <w:t>Community</w:t>
+            </w:r>
+            <w:proofErr w:type="spellEnd"/>
+          </w:p>
+        </w:tc>
+        <w:tc>
+          <w:tcPr>
+            <w:tcW w:w="5812" w:type="dxa"/>
+          </w:tcPr>
+          <w:p>
+            <w:pPr>
+              <w:pStyle w:val="PargrafodaLista"/>
+              <w:ind w:left="0"/>
+              <w:cnfStyle w:val="000000100000" w:firstRow="0" w:lastRow="0" w:firstColumn="0" w:lastColumn="0" w:oddVBand="0" w:evenVBand="0" w:oddHBand="1" w:evenHBand="0" w:firstRowFirstColumn="0" w:firstRowLastColumn="0" w:lastRowFirstColumn="0" w:lastRowLastColumn="0"/>
+              <w:rPr>
+                <w:color w:val="000000" w:themeColor="text1"/>
+              </w:rPr>
+            </w:pPr>
+            <w:hyperlink r:id="rId12" w:history="1">
+              <w:r>
+                <w:rPr>
+                  <w:rStyle w:val="Hyperlink"/>
+                </w:rPr>
+                <w:t>https://www.mysql.com/products/community/</w:t>
+              </w:r>
+            </w:hyperlink>
+          </w:p>
+        </w:tc>
+      </w:tr>
+      <w:tr>
+        <w:tc>
+          <w:tcPr>
+            <w:cnfStyle w:val="001000000000" w:firstRow="0" w:lastRow="0" w:firstColumn="1" w:lastColumn="0" w:oddVBand="0" w:evenVBand="0" w:oddHBand="0" w:evenHBand="0" w:firstRowFirstColumn="0" w:firstRowLastColumn="0" w:lastRowFirstColumn="0" w:lastRowLastColumn="0"/>
+            <w:tcW w:w="2552" w:type="dxa"/>
+          </w:tcPr>
+          <w:p>
+            <w:pPr>
+              <w:pStyle w:val="PargrafodaLista"/>
+              <w:ind w:left="0"/>
+              <w:rPr>
+                <w:color w:val="000000" w:themeColor="text1"/>
+              </w:rPr>
+            </w:pPr>
+            <w:r>
+              <w:rPr>
+                <w:color w:val="000000" w:themeColor="text1"/>
+              </w:rPr>
+              <w:t>Python</w:t>
+            </w:r>
+          </w:p>
+        </w:tc>
+        <w:tc>
+          <w:tcPr>
+            <w:tcW w:w="5812" w:type="dxa"/>
+          </w:tcPr>
+          <w:p>
+            <w:pPr>
+              <w:pStyle w:val="PargrafodaLista"/>
+              <w:ind w:left="0"/>
+              <w:cnfStyle w:val="000000000000" w:firstRow="0" w:lastRow="0" w:firstColumn="0" w:lastColumn="0" w:oddVBand="0" w:evenVBand="0" w:oddHBand="0" w:evenHBand="0" w:firstRowFirstColumn="0" w:firstRowLastColumn="0" w:lastRowFirstColumn="0" w:lastRowLastColumn="0"/>
+              <w:rPr>
+                <w:color w:val="000000" w:themeColor="text1"/>
+              </w:rPr>
+            </w:pPr>
+            <w:hyperlink r:id="rId13" w:history="1">
+              <w:r>
+                <w:rPr>
+                  <w:rStyle w:val="Hyperlink"/>
+                </w:rPr>
+                <w:t>https://www.python.org/downloads/</w:t>
+              </w:r>
+            </w:hyperlink>
+          </w:p>
+        </w:tc>
+      </w:tr>
+      <w:tr>
+        <w:trPr>
+          <w:cnfStyle w:val="000000100000" w:firstRow="0" w:lastRow="0" w:firstColumn="0" w:lastColumn="0" w:oddVBand="0" w:evenVBand="0" w:oddHBand="1" w:evenHBand="0" w:firstRowFirstColumn="0" w:firstRowLastColumn="0" w:lastRowFirstColumn="0" w:lastRowLastColumn="0"/>
+        </w:trPr>
+        <w:tc>
+          <w:tcPr>
+            <w:cnfStyle w:val="001000000000" w:firstRow="0" w:lastRow="0" w:firstColumn="1" w:lastColumn="0" w:oddVBand="0" w:evenVBand="0" w:oddHBand="0" w:evenHBand="0" w:firstRowFirstColumn="0" w:firstRowLastColumn="0" w:lastRowFirstColumn="0" w:lastRowLastColumn="0"/>
+            <w:tcW w:w="2552" w:type="dxa"/>
+          </w:tcPr>
+          <w:p>
+            <w:pPr>
+              <w:pStyle w:val="PargrafodaLista"/>
+              <w:ind w:left="0"/>
+              <w:rPr>
+                <w:color w:val="000000" w:themeColor="text1"/>
+              </w:rPr>
+            </w:pPr>
+            <w:r>
+              <w:rPr>
+                <w:color w:val="000000" w:themeColor="text1"/>
+              </w:rPr>
+              <w:t xml:space="preserve">VS </w:t>
+            </w:r>
+            <w:proofErr w:type="spellStart"/>
+            <w:r>
+              <w:rPr>
+                <w:color w:val="000000" w:themeColor="text1"/>
+              </w:rPr>
+              <w:t>Code</w:t>
+            </w:r>
+            <w:proofErr w:type="spellEnd"/>
+          </w:p>
+        </w:tc>
+        <w:tc>
+          <w:tcPr>
+            <w:tcW w:w="5812" w:type="dxa"/>
+          </w:tcPr>
+          <w:p>
+            <w:pPr>
+              <w:pStyle w:val="PargrafodaLista"/>
+              <w:ind w:left="0"/>
+              <w:cnfStyle w:val="000000100000" w:firstRow="0" w:lastRow="0" w:firstColumn="0" w:lastColumn="0" w:oddVBand="0" w:evenVBand="0" w:oddHBand="1" w:evenHBand="0" w:firstRowFirstColumn="0" w:firstRowLastColumn="0" w:lastRowFirstColumn="0" w:lastRowLastColumn="0"/>
+              <w:rPr>
+                <w:rStyle w:val="Hyperlink"/>
+              </w:rPr>
+            </w:pPr>
+            <w:hyperlink r:id="rId14" w:history="1">
+              <w:r>
+                <w:rPr>
+                  <w:rStyle w:val="Hyperlink"/>
+                </w:rPr>
+                <w:t>https://code.visualstudio.com/download</w:t>
+              </w:r>
+            </w:hyperlink>
+          </w:p>
+        </w:tc>
+      </w:tr>
+      <w:tr>
+        <w:tc>
+          <w:tcPr>
+            <w:cnfStyle w:val="001000000000" w:firstRow="0" w:lastRow="0" w:firstColumn="1" w:lastColumn="0" w:oddVBand="0" w:evenVBand="0" w:oddHBand="0" w:evenHBand="0" w:firstRowFirstColumn="0" w:firstRowLastColumn="0" w:lastRowFirstColumn="0" w:lastRowLastColumn="0"/>
+            <w:tcW w:w="2552" w:type="dxa"/>
+          </w:tcPr>
+          <w:p>
+            <w:pPr>
+              <w:pStyle w:val="PargrafodaLista"/>
+              <w:ind w:left="0"/>
+              <w:rPr>
+                <w:color w:val="000000" w:themeColor="text1"/>
+              </w:rPr>
+            </w:pPr>
+            <w:proofErr w:type="spellStart"/>
+            <w:r>
+              <w:rPr>
+                <w:color w:val="000000" w:themeColor="text1"/>
+              </w:rPr>
+              <w:t>Pycharm</w:t>
+            </w:r>
+            <w:proofErr w:type="spellEnd"/>
+            <w:r>
+              <w:rPr>
+                <w:color w:val="000000" w:themeColor="text1"/>
+              </w:rPr>
+              <w:t xml:space="preserve"> </w:t>
+            </w:r>
+            <w:proofErr w:type="spellStart"/>
+            <w:r>
+              <w:rPr>
+                <w:color w:val="000000" w:themeColor="text1"/>
+              </w:rPr>
+              <w:t>Community</w:t>
+            </w:r>
+            <w:proofErr w:type="spellEnd"/>
+          </w:p>
+        </w:tc>
+        <w:tc>
+          <w:tcPr>
+            <w:tcW w:w="5812" w:type="dxa"/>
+          </w:tcPr>
+          <w:p>
+            <w:pPr>
+              <w:pStyle w:val="PargrafodaLista"/>
+              <w:ind w:left="0"/>
+              <w:cnfStyle w:val="000000000000" w:firstRow="0" w:lastRow="0" w:firstColumn="0" w:lastColumn="0" w:oddVBand="0" w:evenVBand="0" w:oddHBand="0" w:evenHBand="0" w:firstRowFirstColumn="0" w:firstRowLastColumn="0" w:lastRowFirstColumn="0" w:lastRowLastColumn="0"/>
+              <w:rPr>
+                <w:rStyle w:val="Hyperlink"/>
+              </w:rPr>
+            </w:pPr>
+            <w:hyperlink r:id="rId15" w:history="1">
+              <w:r>
+                <w:rPr>
+                  <w:rStyle w:val="Hyperlink"/>
+                </w:rPr>
+                <w:t>https://www.jetbrains.com/pycharm/download/?section=windows</w:t>
+              </w:r>
+            </w:hyperlink>
+          </w:p>
+        </w:tc>
+      </w:tr>
+      <w:tr>
+        <w:trPr>
+          <w:cnfStyle w:val="000000100000" w:firstRow="0" w:lastRow="0" w:firstColumn="0" w:lastColumn="0" w:oddVBand="0" w:evenVBand="0" w:oddHBand="1" w:evenHBand="0" w:firstRowFirstColumn="0" w:firstRowLastColumn="0" w:lastRowFirstColumn="0" w:lastRowLastColumn="0"/>
+        </w:trPr>
+        <w:tc>
+          <w:tcPr>
+            <w:cnfStyle w:val="001000000000" w:firstRow="0" w:lastRow="0" w:firstColumn="1" w:lastColumn="0" w:oddVBand="0" w:evenVBand="0" w:oddHBand="0" w:evenHBand="0" w:firstRowFirstColumn="0" w:firstRowLastColumn="0" w:lastRowFirstColumn="0" w:lastRowLastColumn="0"/>
+            <w:tcW w:w="2552" w:type="dxa"/>
+          </w:tcPr>
+          <w:p>
+            <w:pPr>
+              <w:pStyle w:val="PargrafodaLista"/>
+              <w:ind w:left="0"/>
+              <w:rPr>
+                <w:color w:val="000000" w:themeColor="text1"/>
+              </w:rPr>
+            </w:pPr>
+            <w:r>
+              <w:rPr>
+                <w:color w:val="000000" w:themeColor="text1"/>
+              </w:rPr>
+              <w:t>GIT</w:t>
+            </w:r>
+          </w:p>
+        </w:tc>
+        <w:tc>
+          <w:tcPr>
+            <w:tcW w:w="5812" w:type="dxa"/>
+          </w:tcPr>
+          <w:p>
+            <w:pPr>
+              <w:pStyle w:val="PargrafodaLista"/>
+              <w:ind w:left="0"/>
+              <w:cnfStyle w:val="000000100000" w:firstRow="0" w:lastRow="0" w:firstColumn="0" w:lastColumn="0" w:oddVBand="0" w:evenVBand="0" w:oddHBand="1" w:evenHBand="0" w:firstRowFirstColumn="0" w:firstRowLastColumn="0" w:lastRowFirstColumn="0" w:lastRowLastColumn="0"/>
+              <w:rPr>
+                <w:rStyle w:val="Hyperlink"/>
+              </w:rPr>
+            </w:pPr>
+            <w:hyperlink r:id="rId16" w:history="1">
+              <w:r>
+                <w:rPr>
+                  <w:rStyle w:val="Hyperlink"/>
+                </w:rPr>
+                <w:t>https://git-scm.com/downloads</w:t>
+              </w:r>
+            </w:hyperlink>
+          </w:p>
+        </w:tc>
+      </w:tr>
+    </w:tbl>
     <w:p>
       <w:pPr>
         <w:pStyle w:val="PargrafodaLista"/>
-        <w:numPr>
-          <w:ilvl w:val="0"/>
-          <w:numId w:val="44"/>
-        </w:numPr>
+        <w:ind w:left="360" w:firstLine="348"/>
         <w:rPr>
           <w:color w:val="000000" w:themeColor="text1"/>
-          <w:lang w:val="en-US"/>
         </w:rPr>
       </w:pPr>
-      <w:r>
-        <w:rPr>
-          <w:color w:val="000000" w:themeColor="text1"/>
-          <w:lang w:val="en-US"/>
-        </w:rPr>
-        <w:t>MySQL (</w:t>
-      </w:r>
-      <w:hyperlink r:id="rId11" w:history="1">
-        <w:r>
-          <w:rPr>
-            <w:rStyle w:val="Hyperlink"/>
-            <w:lang w:val="en-US"/>
-          </w:rPr>
-          <w:t>https://www.mysql.com/products/community/</w:t>
-        </w:r>
-      </w:hyperlink>
-      <w:r>
-        <w:rPr>
-          <w:color w:val="000000" w:themeColor="text1"/>
-          <w:lang w:val="en-US"/>
-        </w:rPr>
-        <w:t>)</w:t>
-      </w:r>
-    </w:p>
-    <w:p>
-      <w:pPr>
-        <w:pStyle w:val="PargrafodaLista"/>
-        <w:numPr>
-          <w:ilvl w:val="0"/>
-          <w:numId w:val="44"/>
-        </w:numPr>
-        <w:rPr>
-          <w:color w:val="000000" w:themeColor="text1"/>
-          <w:lang w:val="en-US"/>
-        </w:rPr>
-      </w:pPr>
-      <w:r>
-        <w:rPr>
-          <w:color w:val="000000" w:themeColor="text1"/>
-          <w:lang w:val="en-US"/>
-        </w:rPr>
-        <w:t>Python (</w:t>
-      </w:r>
-      <w:hyperlink r:id="rId12" w:history="1">
-        <w:r>
-          <w:rPr>
-            <w:rStyle w:val="Hyperlink"/>
-            <w:lang w:val="en-US"/>
-          </w:rPr>
-          <w:t>https://www.python.org/downloads/</w:t>
-        </w:r>
-      </w:hyperlink>
-      <w:r>
-        <w:rPr>
-          <w:color w:val="000000" w:themeColor="text1"/>
-          <w:lang w:val="en-US"/>
-        </w:rPr>
-        <w:t>)</w:t>
-      </w:r>
-    </w:p>
-    <w:p>
-      <w:pPr>
-        <w:pStyle w:val="PargrafodaLista"/>
-        <w:numPr>
-          <w:ilvl w:val="0"/>
-          <w:numId w:val="44"/>
-        </w:numPr>
-        <w:rPr>
-          <w:color w:val="000000" w:themeColor="text1"/>
-          <w:lang w:val="en-US"/>
-        </w:rPr>
-      </w:pPr>
-      <w:proofErr w:type="spellStart"/>
-      <w:r>
-        <w:rPr>
-          <w:color w:val="000000" w:themeColor="text1"/>
-          <w:lang w:val="en-US"/>
-        </w:rPr>
-        <w:t>Git</w:t>
-      </w:r>
-      <w:proofErr w:type="spellEnd"/>
-      <w:r>
-        <w:rPr>
-          <w:color w:val="000000" w:themeColor="text1"/>
-          <w:lang w:val="en-US"/>
-        </w:rPr>
-        <w:t xml:space="preserve"> (</w:t>
-      </w:r>
-      <w:hyperlink r:id="rId13" w:history="1">
-        <w:r>
-          <w:rPr>
-            <w:rStyle w:val="Hyperlink"/>
-            <w:lang w:val="en-US"/>
-          </w:rPr>
-          <w:t>https://git-scm.com/downloads</w:t>
-        </w:r>
-      </w:hyperlink>
-      <w:r>
-        <w:rPr>
-          <w:color w:val="000000" w:themeColor="text1"/>
-          <w:lang w:val="en-US"/>
-        </w:rPr>
-        <w:t>)</w:t>
-      </w:r>
     </w:p>
     <w:p>
       <w:pPr>
@@ -4429,7 +4753,7 @@
         </w:rPr>
         <w:t>Criar conta no GitHub (</w:t>
       </w:r>
-      <w:hyperlink r:id="rId14" w:history="1">
+      <w:hyperlink r:id="rId17" w:history="1">
         <w:r>
           <w:rPr>
             <w:rStyle w:val="Hyperlink"/>
@@ -4459,41 +4783,280 @@
         <w:rPr>
           <w:color w:val="000000" w:themeColor="text1"/>
         </w:rPr>
-        <w:t>Fazer a ligação do Git</w:t>
+        <w:t>Fazer o clone do repositório Jornada Finanças Pessoais (</w:t>
       </w:r>
-      <w:bookmarkStart w:id="20" w:name="_GoBack"/>
-      <w:bookmarkEnd w:id="20"/>
-    </w:p>
-    <w:p>
-      <w:pPr>
-        <w:pStyle w:val="PargrafodaLista"/>
-        <w:ind w:left="360" w:firstLine="348"/>
-        <w:rPr>
-          <w:color w:val="000000" w:themeColor="text1"/>
-        </w:rPr>
-      </w:pPr>
-    </w:p>
-    <w:p>
-      <w:pPr>
-        <w:pStyle w:val="PargrafodaLista"/>
-        <w:ind w:left="360" w:firstLine="348"/>
-        <w:rPr>
-          <w:color w:val="000000" w:themeColor="text1"/>
-        </w:rPr>
-      </w:pPr>
-    </w:p>
-    <w:p>
-      <w:pPr>
-        <w:rPr>
-          <w:color w:val="000000" w:themeColor="text1"/>
-        </w:rPr>
-      </w:pPr>
+      <w:hyperlink r:id="rId18" w:history="1">
+        <w:r>
+          <w:rPr>
+            <w:rStyle w:val="Hyperlink"/>
+          </w:rPr>
+          <w:t>https://github.com/fuyemura/Jornada_financas_pessoais.git</w:t>
+        </w:r>
+      </w:hyperlink>
       <w:r>
         <w:rPr>
           <w:color w:val="000000" w:themeColor="text1"/>
         </w:rPr>
-        <w:br w:type="page"/>
+        <w:t>)</w:t>
       </w:r>
+    </w:p>
+    <w:p>
+      <w:pPr>
+        <w:ind w:left="708"/>
+        <w:rPr>
+          <w:color w:val="000000" w:themeColor="text1"/>
+        </w:rPr>
+      </w:pPr>
+      <w:r>
+        <w:rPr>
+          <w:color w:val="000000" w:themeColor="text1"/>
+        </w:rPr>
+        <w:t>Utilizar os seguintes arquivos/documentos:</w:t>
+      </w:r>
+    </w:p>
+    <w:tbl>
+      <w:tblPr>
+        <w:tblStyle w:val="TabeladeGrade6Colorida-nfase2"/>
+        <w:tblW w:w="8898" w:type="dxa"/>
+        <w:tblInd w:w="595" w:type="dxa"/>
+        <w:tblLook w:val="04A0" w:firstRow="1" w:lastRow="0" w:firstColumn="1" w:lastColumn="0" w:noHBand="0" w:noVBand="1"/>
+      </w:tblPr>
+      <w:tblGrid>
+        <w:gridCol w:w="2936"/>
+        <w:gridCol w:w="5962"/>
+      </w:tblGrid>
+      <w:tr>
+        <w:trPr>
+          <w:cnfStyle w:val="100000000000" w:firstRow="1" w:lastRow="0" w:firstColumn="0" w:lastColumn="0" w:oddVBand="0" w:evenVBand="0" w:oddHBand="0" w:evenHBand="0" w:firstRowFirstColumn="0" w:firstRowLastColumn="0" w:lastRowFirstColumn="0" w:lastRowLastColumn="0"/>
+        </w:trPr>
+        <w:tc>
+          <w:tcPr>
+            <w:cnfStyle w:val="001000000000" w:firstRow="0" w:lastRow="0" w:firstColumn="1" w:lastColumn="0" w:oddVBand="0" w:evenVBand="0" w:oddHBand="0" w:evenHBand="0" w:firstRowFirstColumn="0" w:firstRowLastColumn="0" w:lastRowFirstColumn="0" w:lastRowLastColumn="0"/>
+            <w:tcW w:w="2936" w:type="dxa"/>
+          </w:tcPr>
+          <w:p>
+            <w:pPr>
+              <w:pStyle w:val="PargrafodaLista"/>
+              <w:ind w:left="0"/>
+              <w:rPr>
+                <w:color w:val="000000" w:themeColor="text1"/>
+              </w:rPr>
+            </w:pPr>
+            <w:r>
+              <w:rPr>
+                <w:color w:val="000000" w:themeColor="text1"/>
+              </w:rPr>
+              <w:t>Arquivos/Documentos</w:t>
+            </w:r>
+          </w:p>
+        </w:tc>
+        <w:tc>
+          <w:tcPr>
+            <w:tcW w:w="5962" w:type="dxa"/>
+          </w:tcPr>
+          <w:p>
+            <w:pPr>
+              <w:pStyle w:val="PargrafodaLista"/>
+              <w:ind w:left="0"/>
+              <w:cnfStyle w:val="100000000000" w:firstRow="1" w:lastRow="0" w:firstColumn="0" w:lastColumn="0" w:oddVBand="0" w:evenVBand="0" w:oddHBand="0" w:evenHBand="0" w:firstRowFirstColumn="0" w:firstRowLastColumn="0" w:lastRowFirstColumn="0" w:lastRowLastColumn="0"/>
+              <w:rPr>
+                <w:color w:val="000000" w:themeColor="text1"/>
+              </w:rPr>
+            </w:pPr>
+            <w:r>
+              <w:rPr>
+                <w:color w:val="000000" w:themeColor="text1"/>
+              </w:rPr>
+              <w:t>Observações</w:t>
+            </w:r>
+          </w:p>
+        </w:tc>
+      </w:tr>
+      <w:tr>
+        <w:trPr>
+          <w:cnfStyle w:val="000000100000" w:firstRow="0" w:lastRow="0" w:firstColumn="0" w:lastColumn="0" w:oddVBand="0" w:evenVBand="0" w:oddHBand="1" w:evenHBand="0" w:firstRowFirstColumn="0" w:firstRowLastColumn="0" w:lastRowFirstColumn="0" w:lastRowLastColumn="0"/>
+        </w:trPr>
+        <w:tc>
+          <w:tcPr>
+            <w:cnfStyle w:val="001000000000" w:firstRow="0" w:lastRow="0" w:firstColumn="1" w:lastColumn="0" w:oddVBand="0" w:evenVBand="0" w:oddHBand="0" w:evenHBand="0" w:firstRowFirstColumn="0" w:firstRowLastColumn="0" w:lastRowFirstColumn="0" w:lastRowLastColumn="0"/>
+            <w:tcW w:w="2936" w:type="dxa"/>
+          </w:tcPr>
+          <w:p>
+            <w:pPr>
+              <w:pStyle w:val="PargrafodaLista"/>
+              <w:ind w:left="0"/>
+              <w:rPr>
+                <w:color w:val="000000" w:themeColor="text1"/>
+              </w:rPr>
+            </w:pPr>
+            <w:r>
+              <w:rPr>
+                <w:color w:val="000000" w:themeColor="text1"/>
+              </w:rPr>
+              <w:t>SeriesHistoricas_Layout.pdf</w:t>
+            </w:r>
+          </w:p>
+        </w:tc>
+        <w:tc>
+          <w:tcPr>
+            <w:tcW w:w="5962" w:type="dxa"/>
+          </w:tcPr>
+          <w:p>
+            <w:pPr>
+              <w:pStyle w:val="PargrafodaLista"/>
+              <w:ind w:left="0"/>
+              <w:cnfStyle w:val="000000100000" w:firstRow="0" w:lastRow="0" w:firstColumn="0" w:lastColumn="0" w:oddVBand="0" w:evenVBand="0" w:oddHBand="1" w:evenHBand="0" w:firstRowFirstColumn="0" w:firstRowLastColumn="0" w:lastRowFirstColumn="0" w:lastRowLastColumn="0"/>
+              <w:rPr>
+                <w:color w:val="000000" w:themeColor="text1"/>
+              </w:rPr>
+            </w:pPr>
+            <w:r>
+              <w:rPr>
+                <w:color w:val="000000" w:themeColor="text1"/>
+              </w:rPr>
+              <w:t>Possui informações detalhas sobre o arquivo COTAHIST.AAAA.TXT</w:t>
+            </w:r>
+          </w:p>
+        </w:tc>
+      </w:tr>
+      <w:tr>
+        <w:tc>
+          <w:tcPr>
+            <w:cnfStyle w:val="001000000000" w:firstRow="0" w:lastRow="0" w:firstColumn="1" w:lastColumn="0" w:oddVBand="0" w:evenVBand="0" w:oddHBand="0" w:evenHBand="0" w:firstRowFirstColumn="0" w:firstRowLastColumn="0" w:lastRowFirstColumn="0" w:lastRowLastColumn="0"/>
+            <w:tcW w:w="2936" w:type="dxa"/>
+          </w:tcPr>
+          <w:p>
+            <w:pPr>
+              <w:pStyle w:val="PargrafodaLista"/>
+              <w:ind w:left="0"/>
+              <w:rPr>
+                <w:color w:val="000000" w:themeColor="text1"/>
+              </w:rPr>
+            </w:pPr>
+            <w:r>
+              <w:rPr>
+                <w:color w:val="000000" w:themeColor="text1"/>
+              </w:rPr>
+              <w:t>COTAHIST.</w:t>
+            </w:r>
+            <w:r>
+              <w:rPr>
+                <w:color w:val="000000" w:themeColor="text1"/>
+              </w:rPr>
+              <w:t>2023</w:t>
+            </w:r>
+            <w:r>
+              <w:rPr>
+                <w:color w:val="000000" w:themeColor="text1"/>
+              </w:rPr>
+              <w:t>.TXT</w:t>
+            </w:r>
+          </w:p>
+        </w:tc>
+        <w:tc>
+          <w:tcPr>
+            <w:tcW w:w="5962" w:type="dxa"/>
+          </w:tcPr>
+          <w:p>
+            <w:pPr>
+              <w:pStyle w:val="PargrafodaLista"/>
+              <w:ind w:left="0"/>
+              <w:cnfStyle w:val="000000000000" w:firstRow="0" w:lastRow="0" w:firstColumn="0" w:lastColumn="0" w:oddVBand="0" w:evenVBand="0" w:oddHBand="0" w:evenHBand="0" w:firstRowFirstColumn="0" w:firstRowLastColumn="0" w:lastRowFirstColumn="0" w:lastRowLastColumn="0"/>
+              <w:rPr>
+                <w:color w:val="000000" w:themeColor="text1"/>
+              </w:rPr>
+            </w:pPr>
+            <w:r>
+              <w:rPr>
+                <w:color w:val="000000" w:themeColor="text1"/>
+              </w:rPr>
+              <w:t>Arquivo para testar o processo de ETL</w:t>
+            </w:r>
+          </w:p>
+        </w:tc>
+      </w:tr>
+      <w:tr>
+        <w:trPr>
+          <w:cnfStyle w:val="000000100000" w:firstRow="0" w:lastRow="0" w:firstColumn="0" w:lastColumn="0" w:oddVBand="0" w:evenVBand="0" w:oddHBand="1" w:evenHBand="0" w:firstRowFirstColumn="0" w:firstRowLastColumn="0" w:lastRowFirstColumn="0" w:lastRowLastColumn="0"/>
+        </w:trPr>
+        <w:tc>
+          <w:tcPr>
+            <w:cnfStyle w:val="001000000000" w:firstRow="0" w:lastRow="0" w:firstColumn="1" w:lastColumn="0" w:oddVBand="0" w:evenVBand="0" w:oddHBand="0" w:evenHBand="0" w:firstRowFirstColumn="0" w:firstRowLastColumn="0" w:lastRowFirstColumn="0" w:lastRowLastColumn="0"/>
+            <w:tcW w:w="2936" w:type="dxa"/>
+          </w:tcPr>
+          <w:p>
+            <w:pPr>
+              <w:pStyle w:val="PargrafodaLista"/>
+              <w:ind w:left="0"/>
+              <w:rPr>
+                <w:color w:val="000000" w:themeColor="text1"/>
+              </w:rPr>
+            </w:pPr>
+            <w:proofErr w:type="spellStart"/>
+            <w:r>
+              <w:rPr>
+                <w:color w:val="000000" w:themeColor="text1"/>
+              </w:rPr>
+              <w:t>Jornada_financas_pessoais.mwb</w:t>
+            </w:r>
+            <w:proofErr w:type="spellEnd"/>
+          </w:p>
+        </w:tc>
+        <w:tc>
+          <w:tcPr>
+            <w:tcW w:w="5962" w:type="dxa"/>
+          </w:tcPr>
+          <w:p>
+            <w:pPr>
+              <w:pStyle w:val="PargrafodaLista"/>
+              <w:ind w:left="0"/>
+              <w:cnfStyle w:val="000000100000" w:firstRow="0" w:lastRow="0" w:firstColumn="0" w:lastColumn="0" w:oddVBand="0" w:evenVBand="0" w:oddHBand="1" w:evenHBand="0" w:firstRowFirstColumn="0" w:firstRowLastColumn="0" w:lastRowFirstColumn="0" w:lastRowLastColumn="0"/>
+              <w:rPr>
+                <w:color w:val="000000" w:themeColor="text1"/>
+              </w:rPr>
+            </w:pPr>
+            <w:r>
+              <w:rPr>
+                <w:color w:val="000000" w:themeColor="text1"/>
+              </w:rPr>
+              <w:t xml:space="preserve">Arquivo com a estrutura das tabelas e </w:t>
+            </w:r>
+            <w:proofErr w:type="spellStart"/>
+            <w:r>
+              <w:rPr>
+                <w:color w:val="000000" w:themeColor="text1"/>
+              </w:rPr>
+              <w:t>schemas</w:t>
+            </w:r>
+            <w:proofErr w:type="spellEnd"/>
+            <w:r>
+              <w:rPr>
+                <w:color w:val="000000" w:themeColor="text1"/>
+              </w:rPr>
+              <w:t xml:space="preserve"> do MySQL</w:t>
+            </w:r>
+          </w:p>
+        </w:tc>
+      </w:tr>
+    </w:tbl>
+    <w:p>
+      <w:pPr>
+        <w:pStyle w:val="PargrafodaLista"/>
+        <w:ind w:left="360"/>
+        <w:outlineLvl w:val="0"/>
+        <w:rPr>
+          <w:rFonts w:eastAsia="Times New Roman" w:cs="Arial"/>
+          <w:b/>
+          <w:color w:val="1F3864"/>
+          <w:sz w:val="28"/>
+          <w:szCs w:val="28"/>
+          <w:lang w:val="pt-PT" w:eastAsia="pt-BR"/>
+        </w:rPr>
+      </w:pPr>
+      <w:bookmarkStart w:id="20" w:name="_Toc419443693"/>
+      <w:bookmarkStart w:id="21" w:name="_Toc421785600"/>
+      <w:bookmarkStart w:id="22" w:name="_GoBack"/>
+      <w:bookmarkEnd w:id="22"/>
     </w:p>
     <w:p>
       <w:pPr>
@@ -4512,8 +5075,6 @@
           <w:lang w:val="pt-PT" w:eastAsia="pt-BR"/>
         </w:rPr>
       </w:pPr>
-      <w:bookmarkStart w:id="21" w:name="_Toc419443693"/>
-      <w:bookmarkStart w:id="22" w:name="_Toc421785600"/>
       <w:r>
         <w:rPr>
           <w:rFonts w:eastAsia="Times New Roman" w:cs="Arial"/>
@@ -4523,7 +5084,6 @@
           <w:szCs w:val="28"/>
           <w:lang w:val="pt-PT" w:eastAsia="pt-BR"/>
         </w:rPr>
-        <w:lastRenderedPageBreak/>
         <w:t xml:space="preserve">Servidores, </w:t>
       </w:r>
       <w:r>
@@ -4537,8 +5097,8 @@
         </w:rPr>
         <w:t>Bancos de Dados e Acessos</w:t>
       </w:r>
+      <w:bookmarkEnd w:id="20"/>
       <w:bookmarkEnd w:id="21"/>
-      <w:bookmarkEnd w:id="22"/>
       <w:r>
         <w:rPr>
           <w:rFonts w:eastAsia="Times New Roman" w:cs="Arial"/>
@@ -4845,22 +5405,38 @@
                 <w:szCs w:val="20"/>
               </w:rPr>
             </w:pPr>
-          </w:p>
-        </w:tc>
-        <w:tc>
-          <w:tcPr>
-            <w:tcW w:w="4100" w:type="dxa"/>
-          </w:tcPr>
-          <w:p>
-            <w:pPr>
-              <w:pStyle w:val="PargrafodaLista"/>
-              <w:ind w:left="0"/>
+            <w:r>
               <w:rPr>
                 <w:rFonts w:asciiTheme="minorHAnsi" w:hAnsiTheme="minorHAnsi" w:cs="Segoe UI"/>
                 <w:color w:val="4F81BD" w:themeColor="accent1"/>
                 <w:szCs w:val="20"/>
               </w:rPr>
-            </w:pPr>
+              <w:t>MySQL</w:t>
+            </w:r>
+          </w:p>
+        </w:tc>
+        <w:tc>
+          <w:tcPr>
+            <w:tcW w:w="4100" w:type="dxa"/>
+          </w:tcPr>
+          <w:p>
+            <w:pPr>
+              <w:pStyle w:val="PargrafodaLista"/>
+              <w:ind w:left="0"/>
+              <w:rPr>
+                <w:rFonts w:asciiTheme="minorHAnsi" w:hAnsiTheme="minorHAnsi" w:cs="Segoe UI"/>
+                <w:color w:val="4F81BD" w:themeColor="accent1"/>
+                <w:szCs w:val="20"/>
+              </w:rPr>
+            </w:pPr>
+            <w:r>
+              <w:rPr>
+                <w:rFonts w:asciiTheme="minorHAnsi" w:hAnsiTheme="minorHAnsi" w:cs="Segoe UI"/>
+                <w:color w:val="4F81BD" w:themeColor="accent1"/>
+                <w:szCs w:val="20"/>
+              </w:rPr>
+              <w:t>MySQL</w:t>
+            </w:r>
           </w:p>
         </w:tc>
       </w:tr>
@@ -4893,6 +5469,16 @@
                 <w:szCs w:val="20"/>
               </w:rPr>
             </w:pPr>
+            <w:proofErr w:type="spellStart"/>
+            <w:r>
+              <w:rPr>
+                <w:rFonts w:asciiTheme="minorHAnsi" w:hAnsiTheme="minorHAnsi"/>
+                <w:color w:val="4F81BD" w:themeColor="accent1"/>
+                <w:szCs w:val="20"/>
+              </w:rPr>
+              <w:t>Localhost</w:t>
+            </w:r>
+            <w:proofErr w:type="spellEnd"/>
           </w:p>
         </w:tc>
         <w:tc>
@@ -4909,6 +5495,18 @@
                 <w:szCs w:val="20"/>
               </w:rPr>
             </w:pPr>
+            <w:proofErr w:type="spellStart"/>
+            <w:proofErr w:type="gramStart"/>
+            <w:r>
+              <w:rPr>
+                <w:rFonts w:asciiTheme="minorHAnsi" w:hAnsiTheme="minorHAnsi" w:cs="Segoe UI"/>
+                <w:color w:val="4F81BD" w:themeColor="accent1"/>
+                <w:szCs w:val="20"/>
+              </w:rPr>
+              <w:t>localhost</w:t>
+            </w:r>
+            <w:proofErr w:type="spellEnd"/>
+            <w:proofErr w:type="gramEnd"/>
           </w:p>
         </w:tc>
       </w:tr>
@@ -5676,8 +6274,8 @@
           <w:sz w:val="28"/>
         </w:rPr>
         <w:sectPr>
-          <w:headerReference w:type="default" r:id="rId15"/>
-          <w:footerReference w:type="default" r:id="rId16"/>
+          <w:headerReference w:type="default" r:id="rId19"/>
+          <w:footerReference w:type="default" r:id="rId20"/>
           <w:pgSz w:w="11906" w:h="16838"/>
           <w:pgMar w:top="1417" w:right="1133" w:bottom="993" w:left="1134" w:header="426" w:footer="420" w:gutter="0"/>
           <w:cols w:space="708"/>
@@ -34996,25 +35594,7 @@
                 <w:szCs w:val="16"/>
                 <w:lang w:eastAsia="pt-BR"/>
               </w:rPr>
-              <w:t xml:space="preserve"> com </w:t>
-            </w:r>
-            <w:r>
-              <w:rPr>
-                <w:rFonts w:asciiTheme="minorHAnsi" w:eastAsia="Times New Roman" w:hAnsiTheme="minorHAnsi" w:cs="Times New Roman"/>
-                <w:sz w:val="16"/>
-                <w:szCs w:val="16"/>
-                <w:lang w:eastAsia="pt-BR"/>
-              </w:rPr>
-              <w:t>6</w:t>
-            </w:r>
-            <w:r>
-              <w:rPr>
-                <w:rFonts w:asciiTheme="minorHAnsi" w:eastAsia="Times New Roman" w:hAnsiTheme="minorHAnsi" w:cs="Times New Roman"/>
-                <w:sz w:val="16"/>
-                <w:szCs w:val="16"/>
-                <w:lang w:eastAsia="pt-BR"/>
-              </w:rPr>
-              <w:t xml:space="preserve"> casas decimais</w:t>
+              <w:t xml:space="preserve"> com 6 casas decimais</w:t>
             </w:r>
           </w:p>
         </w:tc>
@@ -42518,6 +43098,95 @@
     </w:lvl>
   </w:abstractNum>
   <w:abstractNum w:abstractNumId="31" w15:restartNumberingAfterBreak="0">
+    <w:nsid w:val="629410D8"/>
+    <w:multiLevelType w:val="hybridMultilevel"/>
+    <w:tmpl w:val="0B4019EA"/>
+    <w:lvl w:ilvl="0" w:tplc="78F49686">
+      <w:start w:val="1"/>
+      <w:numFmt w:val="decimal"/>
+      <w:lvlText w:val="%1)"/>
+      <w:lvlJc w:val="left"/>
+      <w:pPr>
+        <w:ind w:left="1068" w:hanging="360"/>
+      </w:pPr>
+      <w:rPr>
+        <w:rFonts w:hint="default"/>
+      </w:rPr>
+    </w:lvl>
+    <w:lvl w:ilvl="1" w:tplc="04160019" w:tentative="1">
+      <w:start w:val="1"/>
+      <w:numFmt w:val="lowerLetter"/>
+      <w:lvlText w:val="%2."/>
+      <w:lvlJc w:val="left"/>
+      <w:pPr>
+        <w:ind w:left="1788" w:hanging="360"/>
+      </w:pPr>
+    </w:lvl>
+    <w:lvl w:ilvl="2" w:tplc="0416001B" w:tentative="1">
+      <w:start w:val="1"/>
+      <w:numFmt w:val="lowerRoman"/>
+      <w:lvlText w:val="%3."/>
+      <w:lvlJc w:val="right"/>
+      <w:pPr>
+        <w:ind w:left="2508" w:hanging="180"/>
+      </w:pPr>
+    </w:lvl>
+    <w:lvl w:ilvl="3" w:tplc="0416000F" w:tentative="1">
+      <w:start w:val="1"/>
+      <w:numFmt w:val="decimal"/>
+      <w:lvlText w:val="%4."/>
+      <w:lvlJc w:val="left"/>
+      <w:pPr>
+        <w:ind w:left="3228" w:hanging="360"/>
+      </w:pPr>
+    </w:lvl>
+    <w:lvl w:ilvl="4" w:tplc="04160019" w:tentative="1">
+      <w:start w:val="1"/>
+      <w:numFmt w:val="lowerLetter"/>
+      <w:lvlText w:val="%5."/>
+      <w:lvlJc w:val="left"/>
+      <w:pPr>
+        <w:ind w:left="3948" w:hanging="360"/>
+      </w:pPr>
+    </w:lvl>
+    <w:lvl w:ilvl="5" w:tplc="0416001B" w:tentative="1">
+      <w:start w:val="1"/>
+      <w:numFmt w:val="lowerRoman"/>
+      <w:lvlText w:val="%6."/>
+      <w:lvlJc w:val="right"/>
+      <w:pPr>
+        <w:ind w:left="4668" w:hanging="180"/>
+      </w:pPr>
+    </w:lvl>
+    <w:lvl w:ilvl="6" w:tplc="0416000F" w:tentative="1">
+      <w:start w:val="1"/>
+      <w:numFmt w:val="decimal"/>
+      <w:lvlText w:val="%7."/>
+      <w:lvlJc w:val="left"/>
+      <w:pPr>
+        <w:ind w:left="5388" w:hanging="360"/>
+      </w:pPr>
+    </w:lvl>
+    <w:lvl w:ilvl="7" w:tplc="04160019" w:tentative="1">
+      <w:start w:val="1"/>
+      <w:numFmt w:val="lowerLetter"/>
+      <w:lvlText w:val="%8."/>
+      <w:lvlJc w:val="left"/>
+      <w:pPr>
+        <w:ind w:left="6108" w:hanging="360"/>
+      </w:pPr>
+    </w:lvl>
+    <w:lvl w:ilvl="8" w:tplc="0416001B" w:tentative="1">
+      <w:start w:val="1"/>
+      <w:numFmt w:val="lowerRoman"/>
+      <w:lvlText w:val="%9."/>
+      <w:lvlJc w:val="right"/>
+      <w:pPr>
+        <w:ind w:left="6828" w:hanging="180"/>
+      </w:pPr>
+    </w:lvl>
+  </w:abstractNum>
+  <w:abstractNum w:abstractNumId="32" w15:restartNumberingAfterBreak="0">
     <w:nsid w:val="62983502"/>
     <w:multiLevelType w:val="multilevel"/>
     <w:tmpl w:val="C3181770"/>
@@ -42606,7 +43275,7 @@
       </w:pPr>
     </w:lvl>
   </w:abstractNum>
-  <w:abstractNum w:abstractNumId="32" w15:restartNumberingAfterBreak="0">
+  <w:abstractNum w:abstractNumId="33" w15:restartNumberingAfterBreak="0">
     <w:nsid w:val="66993658"/>
     <w:multiLevelType w:val="multilevel"/>
     <w:tmpl w:val="2A8C938A"/>
@@ -42697,7 +43366,7 @@
       </w:pPr>
     </w:lvl>
   </w:abstractNum>
-  <w:abstractNum w:abstractNumId="33" w15:restartNumberingAfterBreak="0">
+  <w:abstractNum w:abstractNumId="34" w15:restartNumberingAfterBreak="0">
     <w:nsid w:val="6D7C0B39"/>
     <w:multiLevelType w:val="multilevel"/>
     <w:tmpl w:val="2A8C938A"/>
@@ -42788,7 +43457,7 @@
       </w:pPr>
     </w:lvl>
   </w:abstractNum>
-  <w:abstractNum w:abstractNumId="34" w15:restartNumberingAfterBreak="0">
+  <w:abstractNum w:abstractNumId="35" w15:restartNumberingAfterBreak="0">
     <w:nsid w:val="6FBD72B0"/>
     <w:multiLevelType w:val="hybridMultilevel"/>
     <w:tmpl w:val="D1B45BB6"/>
@@ -42877,7 +43546,7 @@
       </w:pPr>
     </w:lvl>
   </w:abstractNum>
-  <w:abstractNum w:abstractNumId="35" w15:restartNumberingAfterBreak="0">
+  <w:abstractNum w:abstractNumId="36" w15:restartNumberingAfterBreak="0">
     <w:nsid w:val="732E0659"/>
     <w:multiLevelType w:val="hybridMultilevel"/>
     <w:tmpl w:val="780C0982"/>
@@ -42963,7 +43632,7 @@
       </w:pPr>
     </w:lvl>
   </w:abstractNum>
-  <w:abstractNum w:abstractNumId="36" w15:restartNumberingAfterBreak="0">
+  <w:abstractNum w:abstractNumId="37" w15:restartNumberingAfterBreak="0">
     <w:nsid w:val="73780FCD"/>
     <w:multiLevelType w:val="multilevel"/>
     <w:tmpl w:val="E7A8A524"/>
@@ -43058,7 +43727,7 @@
       </w:pPr>
     </w:lvl>
   </w:abstractNum>
-  <w:abstractNum w:abstractNumId="37" w15:restartNumberingAfterBreak="0">
+  <w:abstractNum w:abstractNumId="38" w15:restartNumberingAfterBreak="0">
     <w:nsid w:val="7404052C"/>
     <w:multiLevelType w:val="hybridMultilevel"/>
     <w:tmpl w:val="42284F36"/>
@@ -43171,7 +43840,7 @@
       </w:rPr>
     </w:lvl>
   </w:abstractNum>
-  <w:abstractNum w:abstractNumId="38" w15:restartNumberingAfterBreak="0">
+  <w:abstractNum w:abstractNumId="39" w15:restartNumberingAfterBreak="0">
     <w:nsid w:val="76916D55"/>
     <w:multiLevelType w:val="hybridMultilevel"/>
     <w:tmpl w:val="ECECD65A"/>
@@ -43260,7 +43929,7 @@
       </w:pPr>
     </w:lvl>
   </w:abstractNum>
-  <w:abstractNum w:abstractNumId="39" w15:restartNumberingAfterBreak="0">
+  <w:abstractNum w:abstractNumId="40" w15:restartNumberingAfterBreak="0">
     <w:nsid w:val="76F60B36"/>
     <w:multiLevelType w:val="multilevel"/>
     <w:tmpl w:val="5140855C"/>
@@ -43355,7 +44024,7 @@
       </w:pPr>
     </w:lvl>
   </w:abstractNum>
-  <w:abstractNum w:abstractNumId="40" w15:restartNumberingAfterBreak="0">
+  <w:abstractNum w:abstractNumId="41" w15:restartNumberingAfterBreak="0">
     <w:nsid w:val="79810F8E"/>
     <w:multiLevelType w:val="multilevel"/>
     <w:tmpl w:val="2A8C938A"/>
@@ -43446,7 +44115,7 @@
       </w:pPr>
     </w:lvl>
   </w:abstractNum>
-  <w:abstractNum w:abstractNumId="41" w15:restartNumberingAfterBreak="0">
+  <w:abstractNum w:abstractNumId="42" w15:restartNumberingAfterBreak="0">
     <w:nsid w:val="7B11060D"/>
     <w:multiLevelType w:val="multilevel"/>
     <w:tmpl w:val="2A8C938A"/>
@@ -43537,7 +44206,7 @@
       </w:pPr>
     </w:lvl>
   </w:abstractNum>
-  <w:abstractNum w:abstractNumId="42" w15:restartNumberingAfterBreak="0">
+  <w:abstractNum w:abstractNumId="43" w15:restartNumberingAfterBreak="0">
     <w:nsid w:val="7B677E70"/>
     <w:multiLevelType w:val="multilevel"/>
     <w:tmpl w:val="2A8C938A"/>
@@ -43628,7 +44297,7 @@
       </w:pPr>
     </w:lvl>
   </w:abstractNum>
-  <w:abstractNum w:abstractNumId="43" w15:restartNumberingAfterBreak="0">
+  <w:abstractNum w:abstractNumId="44" w15:restartNumberingAfterBreak="0">
     <w:nsid w:val="7F5647AD"/>
     <w:multiLevelType w:val="hybridMultilevel"/>
     <w:tmpl w:val="18B8B2A6"/>
@@ -43757,7 +44426,7 @@
     <w:abstractNumId w:val="10"/>
   </w:num>
   <w:num w:numId="6">
-    <w:abstractNumId w:val="31"/>
+    <w:abstractNumId w:val="32"/>
   </w:num>
   <w:num w:numId="7">
     <w:abstractNumId w:val="22"/>
@@ -43769,7 +44438,7 @@
     <w:abstractNumId w:val="15"/>
   </w:num>
   <w:num w:numId="10">
-    <w:abstractNumId w:val="43"/>
+    <w:abstractNumId w:val="44"/>
   </w:num>
   <w:num w:numId="11">
     <w:abstractNumId w:val="23"/>
@@ -43796,16 +44465,16 @@
     <w:abstractNumId w:val="28"/>
   </w:num>
   <w:num w:numId="19">
-    <w:abstractNumId w:val="33"/>
+    <w:abstractNumId w:val="34"/>
   </w:num>
   <w:num w:numId="20">
     <w:abstractNumId w:val="5"/>
   </w:num>
   <w:num w:numId="21">
-    <w:abstractNumId w:val="32"/>
+    <w:abstractNumId w:val="33"/>
   </w:num>
   <w:num w:numId="22">
-    <w:abstractNumId w:val="41"/>
+    <w:abstractNumId w:val="42"/>
   </w:num>
   <w:num w:numId="23">
     <w:abstractNumId w:val="30"/>
@@ -43817,16 +44486,16 @@
     <w:abstractNumId w:val="7"/>
   </w:num>
   <w:num w:numId="26">
-    <w:abstractNumId w:val="40"/>
+    <w:abstractNumId w:val="41"/>
   </w:num>
   <w:num w:numId="27">
     <w:abstractNumId w:val="11"/>
   </w:num>
   <w:num w:numId="28">
-    <w:abstractNumId w:val="36"/>
+    <w:abstractNumId w:val="37"/>
   </w:num>
   <w:num w:numId="29">
-    <w:abstractNumId w:val="39"/>
+    <w:abstractNumId w:val="40"/>
   </w:num>
   <w:num w:numId="30">
     <w:abstractNumId w:val="25"/>
@@ -43838,7 +44507,7 @@
     <w:abstractNumId w:val="9"/>
   </w:num>
   <w:num w:numId="33">
-    <w:abstractNumId w:val="35"/>
+    <w:abstractNumId w:val="36"/>
   </w:num>
   <w:num w:numId="34">
     <w:abstractNumId w:val="6"/>
@@ -43850,16 +44519,16 @@
     <w:abstractNumId w:val="26"/>
   </w:num>
   <w:num w:numId="37">
-    <w:abstractNumId w:val="42"/>
+    <w:abstractNumId w:val="43"/>
   </w:num>
   <w:num w:numId="38">
-    <w:abstractNumId w:val="34"/>
+    <w:abstractNumId w:val="35"/>
   </w:num>
   <w:num w:numId="39">
-    <w:abstractNumId w:val="38"/>
+    <w:abstractNumId w:val="39"/>
   </w:num>
   <w:num w:numId="40">
-    <w:abstractNumId w:val="37"/>
+    <w:abstractNumId w:val="38"/>
   </w:num>
   <w:num w:numId="41">
     <w:abstractNumId w:val="4"/>
@@ -43872,6 +44541,9 @@
   </w:num>
   <w:num w:numId="44">
     <w:abstractNumId w:val="12"/>
+  </w:num>
+  <w:num w:numId="45">
+    <w:abstractNumId w:val="31"/>
   </w:num>
 </w:numbering>
 </file>
@@ -45089,6 +45761,362 @@
       <w:shd w:val="clear" w:color="auto" w:fill="E1DFDD"/>
     </w:rPr>
   </w:style>
+  <w:style w:type="table" w:styleId="TabeladeGrade3-nfase1">
+    <w:name w:val="Grid Table 3 Accent 1"/>
+    <w:basedOn w:val="Tabelanormal"/>
+    <w:uiPriority w:val="48"/>
+    <w:rsid w:val="00AB0E2F"/>
+    <w:pPr>
+      <w:spacing w:after="0" w:line="240" w:lineRule="auto"/>
+    </w:pPr>
+    <w:tblPr>
+      <w:tblStyleRowBandSize w:val="1"/>
+      <w:tblStyleColBandSize w:val="1"/>
+      <w:tblBorders>
+        <w:top w:val="single" w:sz="4" w:space="0" w:color="95B3D7" w:themeColor="accent1" w:themeTint="99"/>
+        <w:left w:val="single" w:sz="4" w:space="0" w:color="95B3D7" w:themeColor="accent1" w:themeTint="99"/>
+        <w:bottom w:val="single" w:sz="4" w:space="0" w:color="95B3D7" w:themeColor="accent1" w:themeTint="99"/>
+        <w:right w:val="single" w:sz="4" w:space="0" w:color="95B3D7" w:themeColor="accent1" w:themeTint="99"/>
+        <w:insideH w:val="single" w:sz="4" w:space="0" w:color="95B3D7" w:themeColor="accent1" w:themeTint="99"/>
+        <w:insideV w:val="single" w:sz="4" w:space="0" w:color="95B3D7" w:themeColor="accent1" w:themeTint="99"/>
+      </w:tblBorders>
+    </w:tblPr>
+    <w:tblStylePr w:type="firstRow">
+      <w:rPr>
+        <w:b/>
+        <w:bCs/>
+      </w:rPr>
+      <w:tblPr/>
+      <w:tcPr>
+        <w:tcBorders>
+          <w:top w:val="nil"/>
+          <w:left w:val="nil"/>
+          <w:right w:val="nil"/>
+          <w:insideH w:val="nil"/>
+          <w:insideV w:val="nil"/>
+        </w:tcBorders>
+        <w:shd w:val="clear" w:color="auto" w:fill="FFFFFF" w:themeFill="background1"/>
+      </w:tcPr>
+    </w:tblStylePr>
+    <w:tblStylePr w:type="lastRow">
+      <w:rPr>
+        <w:b/>
+        <w:bCs/>
+      </w:rPr>
+      <w:tblPr/>
+      <w:tcPr>
+        <w:tcBorders>
+          <w:left w:val="nil"/>
+          <w:bottom w:val="nil"/>
+          <w:right w:val="nil"/>
+          <w:insideH w:val="nil"/>
+          <w:insideV w:val="nil"/>
+        </w:tcBorders>
+        <w:shd w:val="clear" w:color="auto" w:fill="FFFFFF" w:themeFill="background1"/>
+      </w:tcPr>
+    </w:tblStylePr>
+    <w:tblStylePr w:type="firstCol">
+      <w:pPr>
+        <w:jc w:val="right"/>
+      </w:pPr>
+      <w:rPr>
+        <w:i/>
+        <w:iCs/>
+      </w:rPr>
+      <w:tblPr/>
+      <w:tcPr>
+        <w:tcBorders>
+          <w:top w:val="nil"/>
+          <w:left w:val="nil"/>
+          <w:bottom w:val="nil"/>
+          <w:insideH w:val="nil"/>
+          <w:insideV w:val="nil"/>
+        </w:tcBorders>
+        <w:shd w:val="clear" w:color="auto" w:fill="FFFFFF" w:themeFill="background1"/>
+      </w:tcPr>
+    </w:tblStylePr>
+    <w:tblStylePr w:type="lastCol">
+      <w:rPr>
+        <w:i/>
+        <w:iCs/>
+      </w:rPr>
+      <w:tblPr/>
+      <w:tcPr>
+        <w:tcBorders>
+          <w:top w:val="nil"/>
+          <w:bottom w:val="nil"/>
+          <w:right w:val="nil"/>
+          <w:insideH w:val="nil"/>
+          <w:insideV w:val="nil"/>
+        </w:tcBorders>
+        <w:shd w:val="clear" w:color="auto" w:fill="FFFFFF" w:themeFill="background1"/>
+      </w:tcPr>
+    </w:tblStylePr>
+    <w:tblStylePr w:type="band1Vert">
+      <w:tblPr/>
+      <w:tcPr>
+        <w:shd w:val="clear" w:color="auto" w:fill="DBE5F1" w:themeFill="accent1" w:themeFillTint="33"/>
+      </w:tcPr>
+    </w:tblStylePr>
+    <w:tblStylePr w:type="band1Horz">
+      <w:tblPr/>
+      <w:tcPr>
+        <w:shd w:val="clear" w:color="auto" w:fill="DBE5F1" w:themeFill="accent1" w:themeFillTint="33"/>
+      </w:tcPr>
+    </w:tblStylePr>
+    <w:tblStylePr w:type="neCell">
+      <w:tblPr/>
+      <w:tcPr>
+        <w:tcBorders>
+          <w:bottom w:val="single" w:sz="4" w:space="0" w:color="95B3D7" w:themeColor="accent1" w:themeTint="99"/>
+        </w:tcBorders>
+      </w:tcPr>
+    </w:tblStylePr>
+    <w:tblStylePr w:type="nwCell">
+      <w:tblPr/>
+      <w:tcPr>
+        <w:tcBorders>
+          <w:bottom w:val="single" w:sz="4" w:space="0" w:color="95B3D7" w:themeColor="accent1" w:themeTint="99"/>
+        </w:tcBorders>
+      </w:tcPr>
+    </w:tblStylePr>
+    <w:tblStylePr w:type="seCell">
+      <w:tblPr/>
+      <w:tcPr>
+        <w:tcBorders>
+          <w:top w:val="single" w:sz="4" w:space="0" w:color="95B3D7" w:themeColor="accent1" w:themeTint="99"/>
+        </w:tcBorders>
+      </w:tcPr>
+    </w:tblStylePr>
+    <w:tblStylePr w:type="swCell">
+      <w:tblPr/>
+      <w:tcPr>
+        <w:tcBorders>
+          <w:top w:val="single" w:sz="4" w:space="0" w:color="95B3D7" w:themeColor="accent1" w:themeTint="99"/>
+        </w:tcBorders>
+      </w:tcPr>
+    </w:tblStylePr>
+  </w:style>
+  <w:style w:type="table" w:styleId="TabeladeGrade4-nfase1">
+    <w:name w:val="Grid Table 4 Accent 1"/>
+    <w:basedOn w:val="Tabelanormal"/>
+    <w:uiPriority w:val="49"/>
+    <w:rsid w:val="00AB0E2F"/>
+    <w:pPr>
+      <w:spacing w:after="0" w:line="240" w:lineRule="auto"/>
+    </w:pPr>
+    <w:tblPr>
+      <w:tblStyleRowBandSize w:val="1"/>
+      <w:tblStyleColBandSize w:val="1"/>
+      <w:tblBorders>
+        <w:top w:val="single" w:sz="4" w:space="0" w:color="95B3D7" w:themeColor="accent1" w:themeTint="99"/>
+        <w:left w:val="single" w:sz="4" w:space="0" w:color="95B3D7" w:themeColor="accent1" w:themeTint="99"/>
+        <w:bottom w:val="single" w:sz="4" w:space="0" w:color="95B3D7" w:themeColor="accent1" w:themeTint="99"/>
+        <w:right w:val="single" w:sz="4" w:space="0" w:color="95B3D7" w:themeColor="accent1" w:themeTint="99"/>
+        <w:insideH w:val="single" w:sz="4" w:space="0" w:color="95B3D7" w:themeColor="accent1" w:themeTint="99"/>
+        <w:insideV w:val="single" w:sz="4" w:space="0" w:color="95B3D7" w:themeColor="accent1" w:themeTint="99"/>
+      </w:tblBorders>
+    </w:tblPr>
+    <w:tblStylePr w:type="firstRow">
+      <w:rPr>
+        <w:b/>
+        <w:bCs/>
+        <w:color w:val="FFFFFF" w:themeColor="background1"/>
+      </w:rPr>
+      <w:tblPr/>
+      <w:tcPr>
+        <w:tcBorders>
+          <w:top w:val="single" w:sz="4" w:space="0" w:color="4F81BD" w:themeColor="accent1"/>
+          <w:left w:val="single" w:sz="4" w:space="0" w:color="4F81BD" w:themeColor="accent1"/>
+          <w:bottom w:val="single" w:sz="4" w:space="0" w:color="4F81BD" w:themeColor="accent1"/>
+          <w:right w:val="single" w:sz="4" w:space="0" w:color="4F81BD" w:themeColor="accent1"/>
+          <w:insideH w:val="nil"/>
+          <w:insideV w:val="nil"/>
+        </w:tcBorders>
+        <w:shd w:val="clear" w:color="auto" w:fill="4F81BD" w:themeFill="accent1"/>
+      </w:tcPr>
+    </w:tblStylePr>
+    <w:tblStylePr w:type="lastRow">
+      <w:rPr>
+        <w:b/>
+        <w:bCs/>
+      </w:rPr>
+      <w:tblPr/>
+      <w:tcPr>
+        <w:tcBorders>
+          <w:top w:val="double" w:sz="4" w:space="0" w:color="4F81BD" w:themeColor="accent1"/>
+        </w:tcBorders>
+      </w:tcPr>
+    </w:tblStylePr>
+    <w:tblStylePr w:type="firstCol">
+      <w:rPr>
+        <w:b/>
+        <w:bCs/>
+      </w:rPr>
+    </w:tblStylePr>
+    <w:tblStylePr w:type="lastCol">
+      <w:rPr>
+        <w:b/>
+        <w:bCs/>
+      </w:rPr>
+    </w:tblStylePr>
+    <w:tblStylePr w:type="band1Vert">
+      <w:tblPr/>
+      <w:tcPr>
+        <w:shd w:val="clear" w:color="auto" w:fill="DBE5F1" w:themeFill="accent1" w:themeFillTint="33"/>
+      </w:tcPr>
+    </w:tblStylePr>
+    <w:tblStylePr w:type="band1Horz">
+      <w:tblPr/>
+      <w:tcPr>
+        <w:shd w:val="clear" w:color="auto" w:fill="DBE5F1" w:themeFill="accent1" w:themeFillTint="33"/>
+      </w:tcPr>
+    </w:tblStylePr>
+  </w:style>
+  <w:style w:type="table" w:styleId="TabeladeGrade6Colorida-nfase1">
+    <w:name w:val="Grid Table 6 Colorful Accent 1"/>
+    <w:basedOn w:val="Tabelanormal"/>
+    <w:uiPriority w:val="51"/>
+    <w:rsid w:val="00BC70DC"/>
+    <w:pPr>
+      <w:spacing w:after="0" w:line="240" w:lineRule="auto"/>
+    </w:pPr>
+    <w:rPr>
+      <w:color w:val="365F91" w:themeColor="accent1" w:themeShade="BF"/>
+    </w:rPr>
+    <w:tblPr>
+      <w:tblStyleRowBandSize w:val="1"/>
+      <w:tblStyleColBandSize w:val="1"/>
+      <w:tblBorders>
+        <w:top w:val="single" w:sz="4" w:space="0" w:color="95B3D7" w:themeColor="accent1" w:themeTint="99"/>
+        <w:left w:val="single" w:sz="4" w:space="0" w:color="95B3D7" w:themeColor="accent1" w:themeTint="99"/>
+        <w:bottom w:val="single" w:sz="4" w:space="0" w:color="95B3D7" w:themeColor="accent1" w:themeTint="99"/>
+        <w:right w:val="single" w:sz="4" w:space="0" w:color="95B3D7" w:themeColor="accent1" w:themeTint="99"/>
+        <w:insideH w:val="single" w:sz="4" w:space="0" w:color="95B3D7" w:themeColor="accent1" w:themeTint="99"/>
+        <w:insideV w:val="single" w:sz="4" w:space="0" w:color="95B3D7" w:themeColor="accent1" w:themeTint="99"/>
+      </w:tblBorders>
+    </w:tblPr>
+    <w:tblStylePr w:type="firstRow">
+      <w:rPr>
+        <w:b/>
+        <w:bCs/>
+      </w:rPr>
+      <w:tblPr/>
+      <w:tcPr>
+        <w:tcBorders>
+          <w:bottom w:val="single" w:sz="12" w:space="0" w:color="95B3D7" w:themeColor="accent1" w:themeTint="99"/>
+        </w:tcBorders>
+      </w:tcPr>
+    </w:tblStylePr>
+    <w:tblStylePr w:type="lastRow">
+      <w:rPr>
+        <w:b/>
+        <w:bCs/>
+      </w:rPr>
+      <w:tblPr/>
+      <w:tcPr>
+        <w:tcBorders>
+          <w:top w:val="double" w:sz="4" w:space="0" w:color="95B3D7" w:themeColor="accent1" w:themeTint="99"/>
+        </w:tcBorders>
+      </w:tcPr>
+    </w:tblStylePr>
+    <w:tblStylePr w:type="firstCol">
+      <w:rPr>
+        <w:b/>
+        <w:bCs/>
+      </w:rPr>
+    </w:tblStylePr>
+    <w:tblStylePr w:type="lastCol">
+      <w:rPr>
+        <w:b/>
+        <w:bCs/>
+      </w:rPr>
+    </w:tblStylePr>
+    <w:tblStylePr w:type="band1Vert">
+      <w:tblPr/>
+      <w:tcPr>
+        <w:shd w:val="clear" w:color="auto" w:fill="DBE5F1" w:themeFill="accent1" w:themeFillTint="33"/>
+      </w:tcPr>
+    </w:tblStylePr>
+    <w:tblStylePr w:type="band1Horz">
+      <w:tblPr/>
+      <w:tcPr>
+        <w:shd w:val="clear" w:color="auto" w:fill="DBE5F1" w:themeFill="accent1" w:themeFillTint="33"/>
+      </w:tcPr>
+    </w:tblStylePr>
+  </w:style>
+  <w:style w:type="table" w:styleId="TabeladeGrade6Colorida-nfase2">
+    <w:name w:val="Grid Table 6 Colorful Accent 2"/>
+    <w:basedOn w:val="Tabelanormal"/>
+    <w:uiPriority w:val="51"/>
+    <w:rsid w:val="00634F56"/>
+    <w:pPr>
+      <w:spacing w:after="0" w:line="240" w:lineRule="auto"/>
+    </w:pPr>
+    <w:rPr>
+      <w:color w:val="943634" w:themeColor="accent2" w:themeShade="BF"/>
+    </w:rPr>
+    <w:tblPr>
+      <w:tblStyleRowBandSize w:val="1"/>
+      <w:tblStyleColBandSize w:val="1"/>
+      <w:tblBorders>
+        <w:top w:val="single" w:sz="4" w:space="0" w:color="D99594" w:themeColor="accent2" w:themeTint="99"/>
+        <w:left w:val="single" w:sz="4" w:space="0" w:color="D99594" w:themeColor="accent2" w:themeTint="99"/>
+        <w:bottom w:val="single" w:sz="4" w:space="0" w:color="D99594" w:themeColor="accent2" w:themeTint="99"/>
+        <w:right w:val="single" w:sz="4" w:space="0" w:color="D99594" w:themeColor="accent2" w:themeTint="99"/>
+        <w:insideH w:val="single" w:sz="4" w:space="0" w:color="D99594" w:themeColor="accent2" w:themeTint="99"/>
+        <w:insideV w:val="single" w:sz="4" w:space="0" w:color="D99594" w:themeColor="accent2" w:themeTint="99"/>
+      </w:tblBorders>
+    </w:tblPr>
+    <w:tblStylePr w:type="firstRow">
+      <w:rPr>
+        <w:b/>
+        <w:bCs/>
+      </w:rPr>
+      <w:tblPr/>
+      <w:tcPr>
+        <w:tcBorders>
+          <w:bottom w:val="single" w:sz="12" w:space="0" w:color="D99594" w:themeColor="accent2" w:themeTint="99"/>
+        </w:tcBorders>
+      </w:tcPr>
+    </w:tblStylePr>
+    <w:tblStylePr w:type="lastRow">
+      <w:rPr>
+        <w:b/>
+        <w:bCs/>
+      </w:rPr>
+      <w:tblPr/>
+      <w:tcPr>
+        <w:tcBorders>
+          <w:top w:val="double" w:sz="4" w:space="0" w:color="D99594" w:themeColor="accent2" w:themeTint="99"/>
+        </w:tcBorders>
+      </w:tcPr>
+    </w:tblStylePr>
+    <w:tblStylePr w:type="firstCol">
+      <w:rPr>
+        <w:b/>
+        <w:bCs/>
+      </w:rPr>
+    </w:tblStylePr>
+    <w:tblStylePr w:type="lastCol">
+      <w:rPr>
+        <w:b/>
+        <w:bCs/>
+      </w:rPr>
+    </w:tblStylePr>
+    <w:tblStylePr w:type="band1Vert">
+      <w:tblPr/>
+      <w:tcPr>
+        <w:shd w:val="clear" w:color="auto" w:fill="F2DBDB" w:themeFill="accent2" w:themeFillTint="33"/>
+      </w:tcPr>
+    </w:tblStylePr>
+    <w:tblStylePr w:type="band1Horz">
+      <w:tblPr/>
+      <w:tcPr>
+        <w:shd w:val="clear" w:color="auto" w:fill="F2DBDB" w:themeFill="accent2" w:themeFillTint="33"/>
+      </w:tcPr>
+    </w:tblStylePr>
+  </w:style>
 </w:styles>
 </file>
 
@@ -45378,21 +46406,6 @@
 </file>
 
 <file path=customXml/item1.xml><?xml version="1.0" encoding="utf-8"?>
-<?mso-contentType ?>
-<FormTemplates xmlns="http://schemas.microsoft.com/sharepoint/v3/contenttype/forms">
-  <Display>DocumentLibraryForm</Display>
-  <Edit>DocumentLibraryForm</Edit>
-  <New>DocumentLibraryForm</New>
-</FormTemplates>
-</file>
-
-<file path=customXml/item2.xml><?xml version="1.0" encoding="utf-8"?>
-<p:properties xmlns:p="http://schemas.microsoft.com/office/2006/metadata/properties" xmlns:xsi="http://www.w3.org/2001/XMLSchema-instance" xmlns:pc="http://schemas.microsoft.com/office/infopath/2007/PartnerControls">
-  <documentManagement/>
-</p:properties>
-</file>
-
-<file path=customXml/item3.xml><?xml version="1.0" encoding="utf-8"?>
 <ct:contentTypeSchema xmlns:ct="http://schemas.microsoft.com/office/2006/metadata/contentType" xmlns:ma="http://schemas.microsoft.com/office/2006/metadata/properties/metaAttributes" ct:_="" ma:_="" ma:contentTypeName="Documento" ma:contentTypeID="0x01010081FCA8C69390EC4E95B83A5B78AB1868" ma:contentTypeVersion="1" ma:contentTypeDescription="Crie um novo documento." ma:contentTypeScope="" ma:versionID="3b959f81ec87384bda8b7a70d068a90e">
   <xsd:schema xmlns:xsd="http://www.w3.org/2001/XMLSchema" xmlns:xs="http://www.w3.org/2001/XMLSchema" xmlns:p="http://schemas.microsoft.com/office/2006/metadata/properties" xmlns:ns3="2608d769-8cf2-4a6d-be93-e8ea0f10d0ea" targetNamespace="http://schemas.microsoft.com/office/2006/metadata/properties" ma:root="true" ma:fieldsID="f47639db0494fbde4ce3f2092406e416" ns3:_="">
     <xsd:import namespace="2608d769-8cf2-4a6d-be93-e8ea0f10d0ea"/>
@@ -45532,28 +46545,26 @@
 </ct:contentTypeSchema>
 </file>
 
+<file path=customXml/item2.xml><?xml version="1.0" encoding="utf-8"?>
+<p:properties xmlns:p="http://schemas.microsoft.com/office/2006/metadata/properties" xmlns:xsi="http://www.w3.org/2001/XMLSchema-instance" xmlns:pc="http://schemas.microsoft.com/office/infopath/2007/PartnerControls">
+  <documentManagement/>
+</p:properties>
+</file>
+
+<file path=customXml/item3.xml><?xml version="1.0" encoding="utf-8"?>
+<?mso-contentType ?>
+<FormTemplates xmlns="http://schemas.microsoft.com/sharepoint/v3/contenttype/forms">
+  <Display>DocumentLibraryForm</Display>
+  <Edit>DocumentLibraryForm</Edit>
+  <New>DocumentLibraryForm</New>
+</FormTemplates>
+</file>
+
 <file path=customXml/item4.xml><?xml version="1.0" encoding="utf-8"?>
 <b:Sources xmlns:b="http://schemas.openxmlformats.org/officeDocument/2006/bibliography" xmlns="http://schemas.openxmlformats.org/officeDocument/2006/bibliography" SelectedStyle="\APA.XSL" StyleName="APA"/>
 </file>
 
 <file path=customXml/itemProps1.xml><?xml version="1.0" encoding="utf-8"?>
-<ds:datastoreItem xmlns:ds="http://schemas.openxmlformats.org/officeDocument/2006/customXml" ds:itemID="{78850548-5B17-463C-9883-83DA73766A1B}">
-  <ds:schemaRefs>
-    <ds:schemaRef ds:uri="http://schemas.microsoft.com/sharepoint/v3/contenttype/forms"/>
-  </ds:schemaRefs>
-</ds:datastoreItem>
-</file>
-
-<file path=customXml/itemProps2.xml><?xml version="1.0" encoding="utf-8"?>
-<ds:datastoreItem xmlns:ds="http://schemas.openxmlformats.org/officeDocument/2006/customXml" ds:itemID="{66B8E885-603A-4C9B-9F49-288199F76A2F}">
-  <ds:schemaRefs>
-    <ds:schemaRef ds:uri="http://schemas.microsoft.com/office/2006/metadata/properties"/>
-    <ds:schemaRef ds:uri="http://schemas.microsoft.com/office/infopath/2007/PartnerControls"/>
-  </ds:schemaRefs>
-</ds:datastoreItem>
-</file>
-
-<file path=customXml/itemProps3.xml><?xml version="1.0" encoding="utf-8"?>
 <ds:datastoreItem xmlns:ds="http://schemas.openxmlformats.org/officeDocument/2006/customXml" ds:itemID="{E181E477-C091-4D77-AF5B-14E8C358BD74}">
   <ds:schemaRefs>
     <ds:schemaRef ds:uri="http://schemas.microsoft.com/office/2006/metadata/contentType"/>
@@ -45571,8 +46582,25 @@
 </ds:datastoreItem>
 </file>
 
+<file path=customXml/itemProps2.xml><?xml version="1.0" encoding="utf-8"?>
+<ds:datastoreItem xmlns:ds="http://schemas.openxmlformats.org/officeDocument/2006/customXml" ds:itemID="{66B8E885-603A-4C9B-9F49-288199F76A2F}">
+  <ds:schemaRefs>
+    <ds:schemaRef ds:uri="http://schemas.microsoft.com/office/2006/metadata/properties"/>
+    <ds:schemaRef ds:uri="http://schemas.microsoft.com/office/infopath/2007/PartnerControls"/>
+  </ds:schemaRefs>
+</ds:datastoreItem>
+</file>
+
+<file path=customXml/itemProps3.xml><?xml version="1.0" encoding="utf-8"?>
+<ds:datastoreItem xmlns:ds="http://schemas.openxmlformats.org/officeDocument/2006/customXml" ds:itemID="{78850548-5B17-463C-9883-83DA73766A1B}">
+  <ds:schemaRefs>
+    <ds:schemaRef ds:uri="http://schemas.microsoft.com/sharepoint/v3/contenttype/forms"/>
+  </ds:schemaRefs>
+</ds:datastoreItem>
+</file>
+
 <file path=customXml/itemProps4.xml><?xml version="1.0" encoding="utf-8"?>
-<ds:datastoreItem xmlns:ds="http://schemas.openxmlformats.org/officeDocument/2006/customXml" ds:itemID="{13AAC49E-1DD7-4C4E-9A5D-1FA30A57068B}">
+<ds:datastoreItem xmlns:ds="http://schemas.openxmlformats.org/officeDocument/2006/customXml" ds:itemID="{4C21721F-804A-4DC6-BBAC-6B431BB560E7}">
   <ds:schemaRefs>
     <ds:schemaRef ds:uri="http://schemas.openxmlformats.org/officeDocument/2006/bibliography"/>
   </ds:schemaRefs>

</xml_diff>